<commit_message>
Fix the report of LT12
</commit_message>
<xml_diff>
--- a/лабы 2 семестр/ЛР12/ЛР12.docx
+++ b/лабы 2 семестр/ЛР12/ЛР12.docx
@@ -418,7 +418,63 @@
               <w:szCs w:val="32"/>
               <w:lang w:val="ru-RU"/>
             </w:rPr>
-            <w:t>Преподаватель: Василькова А. Н.</w:t>
+            <w:t xml:space="preserve">Преподаватель: </w:t>
+          </w:r>
+          <w:proofErr w:type="spellStart"/>
+          <w:r>
+            <w:rPr>
+              <w:rFonts w:ascii="Times New Roman" w:hAnsi="Times New Roman" w:cs="Times New Roman"/>
+              <w:sz w:val="32"/>
+              <w:szCs w:val="32"/>
+              <w:lang w:val="ru-RU"/>
+            </w:rPr>
+            <w:t>Кабариха</w:t>
+          </w:r>
+          <w:proofErr w:type="spellEnd"/>
+          <w:r>
+            <w:rPr>
+              <w:rFonts w:ascii="Times New Roman" w:hAnsi="Times New Roman" w:cs="Times New Roman"/>
+              <w:sz w:val="32"/>
+              <w:szCs w:val="32"/>
+              <w:lang w:val="ru-RU"/>
+            </w:rPr>
+            <w:t xml:space="preserve"> </w:t>
+          </w:r>
+          <w:r>
+            <w:rPr>
+              <w:rFonts w:ascii="Times New Roman" w:hAnsi="Times New Roman" w:cs="Times New Roman"/>
+              <w:sz w:val="32"/>
+              <w:szCs w:val="32"/>
+              <w:lang w:val="ru-RU"/>
+            </w:rPr>
+            <w:t>В</w:t>
+          </w:r>
+          <w:r>
+            <w:rPr>
+              <w:rFonts w:ascii="Times New Roman" w:hAnsi="Times New Roman" w:cs="Times New Roman"/>
+              <w:sz w:val="32"/>
+              <w:szCs w:val="32"/>
+              <w:lang w:val="ru-RU"/>
+            </w:rPr>
+            <w:t xml:space="preserve">. </w:t>
+          </w:r>
+          <w:r>
+            <w:rPr>
+              <w:rFonts w:ascii="Times New Roman" w:hAnsi="Times New Roman" w:cs="Times New Roman"/>
+              <w:sz w:val="32"/>
+              <w:szCs w:val="32"/>
+              <w:lang w:val="ru-RU"/>
+            </w:rPr>
+            <w:t>А</w:t>
+          </w:r>
+          <w:r>
+            <w:rPr>
+              <w:rFonts w:ascii="Times New Roman" w:hAnsi="Times New Roman" w:cs="Times New Roman"/>
+              <w:sz w:val="32"/>
+              <w:szCs w:val="32"/>
+              <w:lang w:val="ru-RU"/>
+            </w:rPr>
+            <w:t>.</w:t>
           </w:r>
         </w:p>
         <w:p>

</xml_diff>